<commit_message>
Update: briefings/Briefing Final - Cliente.docx
</commit_message>
<xml_diff>
--- a/briefings/Briefing Final - Cliente.docx
+++ b/briefings/Briefing Final - Cliente.docx
@@ -20,7 +20,7 @@
           <w:i/>
           <w:iCs/>
         </w:rPr>
-        <w:t xml:space="preserve">Data de envio: 23/06/2025, 14:46:53</w:t>
+        <w:t xml:space="preserve">Data de envio: 23/06/2025, 19:17:33</w:t>
       </w:r>
     </w:p>
     <w:p>
@@ -45,7 +45,7 @@
       </w:r>
       <w:r>
         <w:br/>
-        <w:t xml:space="preserve"> Não informado</w:t>
+        <w:t xml:space="preserve"> dasdsa</w:t>
       </w:r>
     </w:p>
     <w:p>
@@ -61,7 +61,7 @@
       </w:r>
       <w:r>
         <w:br/>
-        <w:t xml:space="preserve"> Não informado</w:t>
+        <w:t xml:space="preserve"> dsadsa</w:t>
       </w:r>
     </w:p>
     <w:p>
@@ -77,7 +77,7 @@
       </w:r>
       <w:r>
         <w:br/>
-        <w:t xml:space="preserve"> Não informado</w:t>
+        <w:t xml:space="preserve"> dsa</w:t>
       </w:r>
     </w:p>
     <w:p>
@@ -93,7 +93,7 @@
       </w:r>
       <w:r>
         <w:br/>
-        <w:t xml:space="preserve"> Não informado</w:t>
+        <w:t xml:space="preserve"> dasdsa</w:t>
       </w:r>
     </w:p>
     <w:p>
@@ -109,7 +109,7 @@
       </w:r>
       <w:r>
         <w:br/>
-        <w:t xml:space="preserve"> Não informado</w:t>
+        <w:t xml:space="preserve"> dasdsa</w:t>
       </w:r>
     </w:p>
     <w:p>
@@ -134,7 +134,7 @@
       </w:r>
       <w:r>
         <w:br/>
-        <w:t xml:space="preserve"> Não informado</w:t>
+        <w:t xml:space="preserve"> dsadsadas</w:t>
       </w:r>
     </w:p>
     <w:p>
@@ -150,7 +150,7 @@
       </w:r>
       <w:r>
         <w:br/>
-        <w:t xml:space="preserve"> Não informado</w:t>
+        <w:t xml:space="preserve"> Online/Virtual</w:t>
       </w:r>
     </w:p>
     <w:p>
@@ -166,7 +166,7 @@
       </w:r>
       <w:r>
         <w:br/>
-        <w:t xml:space="preserve"> Não informado</w:t>
+        <w:t xml:space="preserve"> Sim, bem visível</w:t>
       </w:r>
     </w:p>
     <w:p>
@@ -182,7 +182,7 @@
       </w:r>
       <w:r>
         <w:br/>
-        <w:t xml:space="preserve"> Não informado</w:t>
+        <w:t xml:space="preserve"> assa</w:t>
       </w:r>
     </w:p>
     <w:p>
@@ -198,7 +198,7 @@
       </w:r>
       <w:r>
         <w:br/>
-        <w:t xml:space="preserve"> Não informado</w:t>
+        <w:t xml:space="preserve"> saddas</w:t>
       </w:r>
     </w:p>
     <w:p>
@@ -214,7 +214,7 @@
       </w:r>
       <w:r>
         <w:br/>
-        <w:t xml:space="preserve"> Não informado</w:t>
+        <w:t xml:space="preserve"> Sim</w:t>
       </w:r>
     </w:p>
     <w:p>
@@ -230,7 +230,7 @@
       </w:r>
       <w:r>
         <w:br/>
-        <w:t xml:space="preserve"> Não informado</w:t>
+        <w:t xml:space="preserve"> dasdsadaw</w:t>
       </w:r>
     </w:p>
     <w:p>
@@ -246,7 +246,7 @@
       </w:r>
       <w:r>
         <w:br/>
-        <w:t xml:space="preserve"> Não informado</w:t>
+        <w:t xml:space="preserve"> wdwaedwa</w:t>
       </w:r>
     </w:p>
     <w:p>
@@ -271,7 +271,7 @@
       </w:r>
       <w:r>
         <w:br/>
-        <w:t xml:space="preserve"> Não informado</w:t>
+        <w:t xml:space="preserve"> dasdas</w:t>
       </w:r>
     </w:p>
     <w:p>
@@ -287,7 +287,7 @@
       </w:r>
       <w:r>
         <w:br/>
-        <w:t xml:space="preserve"> Não informado</w:t>
+        <w:t xml:space="preserve"> dasdasdasd</w:t>
       </w:r>
     </w:p>
     <w:p>
@@ -303,7 +303,7 @@
       </w:r>
       <w:r>
         <w:br/>
-        <w:t xml:space="preserve"> Não informado</w:t>
+        <w:t xml:space="preserve"> asdasdas</w:t>
       </w:r>
     </w:p>
     <w:p>
@@ -319,7 +319,7 @@
       </w:r>
       <w:r>
         <w:br/>
-        <w:t xml:space="preserve"> Não informado</w:t>
+        <w:t xml:space="preserve"> dasdas</w:t>
       </w:r>
     </w:p>
     <w:p>
@@ -335,7 +335,7 @@
       </w:r>
       <w:r>
         <w:br/>
-        <w:t xml:space="preserve"> Não informado</w:t>
+        <w:t xml:space="preserve"> Mais de 1000</w:t>
       </w:r>
     </w:p>
     <w:p>
@@ -360,7 +360,7 @@
       </w:r>
       <w:r>
         <w:br/>
-        <w:t xml:space="preserve"> Não informado</w:t>
+        <w:t xml:space="preserve"> dasdassda</w:t>
       </w:r>
     </w:p>
     <w:p>
@@ -376,7 +376,7 @@
       </w:r>
       <w:r>
         <w:br/>
-        <w:t xml:space="preserve"> Não informado</w:t>
+        <w:t xml:space="preserve"> asddas</w:t>
       </w:r>
     </w:p>
     <w:p>
@@ -392,7 +392,7 @@
       </w:r>
       <w:r>
         <w:br/>
-        <w:t xml:space="preserve"> Não informado</w:t>
+        <w:t xml:space="preserve"> dsadasdasd</w:t>
       </w:r>
     </w:p>
     <w:p>
@@ -408,7 +408,7 @@
       </w:r>
       <w:r>
         <w:br/>
-        <w:t xml:space="preserve"> Não informado</w:t>
+        <w:t xml:space="preserve"> asdasdas</w:t>
       </w:r>
     </w:p>
     <w:p>
@@ -424,7 +424,7 @@
       </w:r>
       <w:r>
         <w:br/>
-        <w:t xml:space="preserve"> Não informado</w:t>
+        <w:t xml:space="preserve"> dasdsa</w:t>
       </w:r>
     </w:p>
     <w:p>
@@ -440,7 +440,7 @@
       </w:r>
       <w:r>
         <w:br/>
-        <w:t xml:space="preserve"> Não informado</w:t>
+        <w:t xml:space="preserve"> Econômico/Popular</w:t>
       </w:r>
     </w:p>
     <w:p>
@@ -456,7 +456,7 @@
       </w:r>
       <w:r>
         <w:br/>
-        <w:t xml:space="preserve"> Não informado</w:t>
+        <w:t xml:space="preserve"> dasdsadas</w:t>
       </w:r>
     </w:p>
     <w:p>
@@ -481,7 +481,7 @@
       </w:r>
       <w:r>
         <w:br/>
-        <w:t xml:space="preserve"> Não informado</w:t>
+        <w:t xml:space="preserve"> dasdasdsa</w:t>
       </w:r>
     </w:p>
     <w:p>
@@ -497,7 +497,7 @@
       </w:r>
       <w:r>
         <w:br/>
-        <w:t xml:space="preserve"> Não informado</w:t>
+        <w:t xml:space="preserve"> dsadasdas</w:t>
       </w:r>
     </w:p>
     <w:p>
@@ -513,7 +513,7 @@
       </w:r>
       <w:r>
         <w:br/>
-        <w:t xml:space="preserve"> Não informado</w:t>
+        <w:t xml:space="preserve"> Sim</w:t>
       </w:r>
     </w:p>
     <w:p>
@@ -529,7 +529,7 @@
       </w:r>
       <w:r>
         <w:br/>
-        <w:t xml:space="preserve"> Não informado</w:t>
+        <w:t xml:space="preserve"> dasdsa</w:t>
       </w:r>
     </w:p>
     <w:p>
@@ -545,7 +545,7 @@
       </w:r>
       <w:r>
         <w:br/>
-        <w:t xml:space="preserve"> Não informado</w:t>
+        <w:t xml:space="preserve"> dasdas</w:t>
       </w:r>
     </w:p>
     <w:p>
@@ -561,7 +561,7 @@
       </w:r>
       <w:r>
         <w:br/>
-        <w:t xml:space="preserve"> Não informado</w:t>
+        <w:t xml:space="preserve"> dassadas</w:t>
       </w:r>
     </w:p>
     <w:p>
@@ -577,7 +577,7 @@
       </w:r>
       <w:r>
         <w:br/>
-        <w:t xml:space="preserve"> Não informado</w:t>
+        <w:t xml:space="preserve"> dasdasdsadas</w:t>
       </w:r>
     </w:p>
     <w:p>
@@ -602,7 +602,7 @@
       </w:r>
       <w:r>
         <w:br/>
-        <w:t xml:space="preserve"> Não informado</w:t>
+        <w:t xml:space="preserve"> dasdwedaew</w:t>
       </w:r>
     </w:p>
     <w:p>
@@ -618,7 +618,7 @@
       </w:r>
       <w:r>
         <w:br/>
-        <w:t xml:space="preserve"> Não informado</w:t>
+        <w:t xml:space="preserve"> aeadasdasdas</w:t>
       </w:r>
     </w:p>
     <w:p>
@@ -634,7 +634,7 @@
       </w:r>
       <w:r>
         <w:br/>
-        <w:t xml:space="preserve"> Não informado</w:t>
+        <w:t xml:space="preserve"> dasdsadsa</w:t>
       </w:r>
     </w:p>
     <w:p>
@@ -650,7 +650,7 @@
       </w:r>
       <w:r>
         <w:br/>
-        <w:t xml:space="preserve"> Não informado</w:t>
+        <w:t xml:space="preserve"> Nome da empresa</w:t>
       </w:r>
     </w:p>
     <w:p>
@@ -675,7 +675,7 @@
       </w:r>
       <w:r>
         <w:br/>
-        <w:t xml:space="preserve"> Não informado</w:t>
+        <w:t xml:space="preserve"> dsadsadsadsa</w:t>
       </w:r>
     </w:p>
     <w:p>
@@ -691,7 +691,7 @@
       </w:r>
       <w:r>
         <w:br/>
-        <w:t xml:space="preserve"> Não informado</w:t>
+        <w:t xml:space="preserve"> dasdsadas</w:t>
       </w:r>
     </w:p>
     <w:p>
@@ -707,7 +707,7 @@
       </w:r>
       <w:r>
         <w:br/>
-        <w:t xml:space="preserve"> Não informado</w:t>
+        <w:t xml:space="preserve"> dassdadsa</w:t>
       </w:r>
     </w:p>
     <w:p>
@@ -723,7 +723,7 @@
       </w:r>
       <w:r>
         <w:br/>
-        <w:t xml:space="preserve"> Não informado</w:t>
+        <w:t xml:space="preserve"> dasdsadsa</w:t>
       </w:r>
     </w:p>
     <w:p>
@@ -739,7 +739,7 @@
       </w:r>
       <w:r>
         <w:br/>
-        <w:t xml:space="preserve"> Não informado</w:t>
+        <w:t xml:space="preserve"> dsadasdsa</w:t>
       </w:r>
     </w:p>
     <w:p>
@@ -764,7 +764,7 @@
       </w:r>
       <w:r>
         <w:br/>
-        <w:t xml:space="preserve"> Manual de marca completo</w:t>
+        <w:t xml:space="preserve"> Logo profissional completo</w:t>
       </w:r>
     </w:p>
     <w:p>
@@ -780,7 +780,7 @@
       </w:r>
       <w:r>
         <w:br/>
-        <w:t xml:space="preserve"> Não informado</w:t>
+        <w:t xml:space="preserve"> dsadsa</w:t>
       </w:r>
     </w:p>
     <w:p>
@@ -796,7 +796,7 @@
       </w:r>
       <w:r>
         <w:br/>
-        <w:t xml:space="preserve"> Pretende fazer</w:t>
+        <w:t xml:space="preserve"> Sim</w:t>
       </w:r>
     </w:p>
     <w:p>
@@ -812,7 +812,7 @@
       </w:r>
       <w:r>
         <w:br/>
-        <w:t xml:space="preserve"> Com autorização específica</w:t>
+        <w:t xml:space="preserve"> Sim</w:t>
       </w:r>
     </w:p>
     <w:p>
@@ -837,7 +837,7 @@
       </w:r>
       <w:r>
         <w:br/>
-        <w:t xml:space="preserve"> Não informado</w:t>
+        <w:t xml:space="preserve"> sdsdasda</w:t>
       </w:r>
     </w:p>
     <w:p>
@@ -853,7 +853,7 @@
       </w:r>
       <w:r>
         <w:br/>
-        <w:t xml:space="preserve"> Não informado</w:t>
+        <w:t xml:space="preserve"> saddsa</w:t>
       </w:r>
     </w:p>
     <w:p>
@@ -869,7 +869,7 @@
       </w:r>
       <w:r>
         <w:br/>
-        <w:t xml:space="preserve"> Não informado</w:t>
+        <w:t xml:space="preserve"> dasdsadsa</w:t>
       </w:r>
     </w:p>
     <w:p>
@@ -885,7 +885,7 @@
       </w:r>
       <w:r>
         <w:br/>
-        <w:t xml:space="preserve"> Não informado</w:t>
+        <w:t xml:space="preserve"> Sim</w:t>
       </w:r>
     </w:p>
     <w:p>
@@ -901,7 +901,7 @@
       </w:r>
       <w:r>
         <w:br/>
-        <w:t xml:space="preserve"> Não informado</w:t>
+        <w:t xml:space="preserve"> Sim</w:t>
       </w:r>
     </w:p>
     <w:p>
@@ -926,7 +926,7 @@
       </w:r>
       <w:r>
         <w:br/>
-        <w:t xml:space="preserve"> Não informado</w:t>
+        <w:t xml:space="preserve"> dsadsadsadas</w:t>
       </w:r>
     </w:p>
     <w:p>
@@ -942,7 +942,7 @@
       </w:r>
       <w:r>
         <w:br/>
-        <w:t xml:space="preserve"> Não informado</w:t>
+        <w:t xml:space="preserve"> dasdsadsa</w:t>
       </w:r>
     </w:p>
     <w:p>
@@ -958,7 +958,7 @@
       </w:r>
       <w:r>
         <w:br/>
-        <w:t xml:space="preserve"> Não informado</w:t>
+        <w:t xml:space="preserve"> Famílias</w:t>
       </w:r>
     </w:p>
     <w:p>
@@ -983,7 +983,7 @@
       </w:r>
       <w:r>
         <w:br/>
-        <w:t xml:space="preserve"> Não informado</w:t>
+        <w:t xml:space="preserve"> Sim</w:t>
       </w:r>
     </w:p>
     <w:p>
@@ -999,7 +999,7 @@
       </w:r>
       <w:r>
         <w:br/>
-        <w:t xml:space="preserve"> Não informado</w:t>
+        <w:t xml:space="preserve"> dsadsadsa</w:t>
       </w:r>
     </w:p>
     <w:p>
@@ -1015,7 +1015,7 @@
       </w:r>
       <w:r>
         <w:br/>
-        <w:t xml:space="preserve"> Não informado</w:t>
+        <w:t xml:space="preserve"> dasdasdas</w:t>
       </w:r>
     </w:p>
     <w:p>
@@ -1031,7 +1031,7 @@
       </w:r>
       <w:r>
         <w:br/>
-        <w:t xml:space="preserve"> Não informado</w:t>
+        <w:t xml:space="preserve"> Sim</w:t>
       </w:r>
     </w:p>
     <w:p>
@@ -1056,7 +1056,7 @@
       </w:r>
       <w:r>
         <w:br/>
-        <w:t xml:space="preserve"> Não informado</w:t>
+        <w:t xml:space="preserve"> Gerar mais leads</w:t>
       </w:r>
     </w:p>
     <w:p>
@@ -1072,7 +1072,7 @@
       </w:r>
       <w:r>
         <w:br/>
-        <w:t xml:space="preserve"> Não informado</w:t>
+        <w:t xml:space="preserve"> 11-30</w:t>
       </w:r>
     </w:p>
     <w:p>
@@ -1088,7 +1088,7 @@
       </w:r>
       <w:r>
         <w:br/>
-        <w:t xml:space="preserve"> Não informado</w:t>
+        <w:t xml:space="preserve"> Sim</w:t>
       </w:r>
     </w:p>
     <w:p>
@@ -1113,7 +1113,7 @@
       </w:r>
       <w:r>
         <w:br/>
-        <w:t xml:space="preserve"> Não informado</w:t>
+        <w:t xml:space="preserve"> dasdsadsa</w:t>
       </w:r>
     </w:p>
     <w:p>
@@ -1129,7 +1129,7 @@
       </w:r>
       <w:r>
         <w:br/>
-        <w:t xml:space="preserve"> Não informado</w:t>
+        <w:t xml:space="preserve"> Sim</w:t>
       </w:r>
     </w:p>
     <w:p>
@@ -1145,7 +1145,7 @@
       </w:r>
       <w:r>
         <w:br/>
-        <w:t xml:space="preserve"> Não informado</w:t>
+        <w:t xml:space="preserve"> dsadsadsa</w:t>
       </w:r>
     </w:p>
     <w:p>
@@ -1161,7 +1161,7 @@
       </w:r>
       <w:r>
         <w:br/>
-        <w:t xml:space="preserve"> Não informado</w:t>
+        <w:t xml:space="preserve"> Sim</w:t>
       </w:r>
     </w:p>
     <w:p>
@@ -1186,7 +1186,7 @@
       </w:r>
       <w:r>
         <w:br/>
-        <w:t xml:space="preserve"> Não informado</w:t>
+        <w:t xml:space="preserve"> dasdsadsa</w:t>
       </w:r>
     </w:p>
     <w:p>
@@ -1202,7 +1202,7 @@
       </w:r>
       <w:r>
         <w:br/>
-        <w:t xml:space="preserve"> Não informado</w:t>
+        <w:t xml:space="preserve"> dsasda</w:t>
       </w:r>
     </w:p>
     <w:p>
@@ -1218,7 +1218,7 @@
       </w:r>
       <w:r>
         <w:br/>
-        <w:t xml:space="preserve"> Não informado</w:t>
+        <w:t xml:space="preserve"> asddsadas</w:t>
       </w:r>
     </w:p>
     <w:p>
@@ -1234,7 +1234,7 @@
       </w:r>
       <w:r>
         <w:br/>
-        <w:t xml:space="preserve"> Não informado</w:t>
+        <w:t xml:space="preserve"> Sim</w:t>
       </w:r>
     </w:p>
     <w:p>
@@ -1259,6 +1259,38 @@
       </w:r>
       <w:r>
         <w:br/>
+        <w:t xml:space="preserve"> dsadsadsa</w:t>
+      </w:r>
+    </w:p>
+    <w:p>
+      <w:pPr>
+        <w:spacing w:after="200"/>
+      </w:pPr>
+      <w:r>
+        <w:rPr>
+          <w:b/>
+          <w:bCs/>
+        </w:rPr>
+        <w:t xml:space="preserve">Maior expectativa:</w:t>
+      </w:r>
+      <w:r>
+        <w:br/>
+        <w:t xml:space="preserve"> dasdasdas</w:t>
+      </w:r>
+    </w:p>
+    <w:p>
+      <w:pPr>
+        <w:spacing w:after="200"/>
+      </w:pPr>
+      <w:r>
+        <w:rPr>
+          <w:b/>
+          <w:bCs/>
+        </w:rPr>
+        <w:t xml:space="preserve">Prazo desejado:</w:t>
+      </w:r>
+      <w:r>
+        <w:br/>
         <w:t xml:space="preserve"> Não informado</w:t>
       </w:r>
     </w:p>
@@ -1271,43 +1303,11 @@
           <w:b/>
           <w:bCs/>
         </w:rPr>
-        <w:t xml:space="preserve">Maior expectativa:</w:t>
-      </w:r>
-      <w:r>
-        <w:br/>
-        <w:t xml:space="preserve"> Não informado</w:t>
-      </w:r>
-    </w:p>
-    <w:p>
-      <w:pPr>
-        <w:spacing w:after="200"/>
-      </w:pPr>
-      <w:r>
-        <w:rPr>
-          <w:b/>
-          <w:bCs/>
-        </w:rPr>
-        <w:t xml:space="preserve">Prazo desejado:</w:t>
-      </w:r>
-      <w:r>
-        <w:br/>
-        <w:t xml:space="preserve"> Não informado</w:t>
-      </w:r>
-    </w:p>
-    <w:p>
-      <w:pPr>
-        <w:spacing w:after="200"/>
-      </w:pPr>
-      <w:r>
-        <w:rPr>
-          <w:b/>
-          <w:bCs/>
-        </w:rPr>
         <w:t xml:space="preserve">Orçamento para melhorias:</w:t>
       </w:r>
       <w:r>
         <w:br/>
-        <w:t xml:space="preserve"> Não informado</w:t>
+        <w:t xml:space="preserve"> Apenas configuração</w:t>
       </w:r>
     </w:p>
     <w:p>

</xml_diff>